<commit_message>
Fixed syllabus for one section.  Added wording about missing labs, assignments, and readings to be made up within one week.
</commit_message>
<xml_diff>
--- a/syllabus-sp25.docx
+++ b/syllabus-sp25.docx
@@ -149,42 +149,6 @@
         </w:rPr>
         <w:t>1</w:t>
       </w:r>
-      <w:r>
-        <w:rPr>
-          <w:rFonts w:ascii="Times New Roman" w:eastAsia="Times New Roman" w:hAnsi="Times New Roman" w:cs="Times New Roman"/>
-          <w:b/>
-          <w:sz w:val="36"/>
-          <w:szCs w:val="20"/>
-        </w:rPr>
-        <w:t>–</w:t>
-      </w:r>
-      <w:r>
-        <w:rPr>
-          <w:rFonts w:ascii="Times New Roman" w:eastAsia="Times New Roman" w:hAnsi="Times New Roman" w:cs="Times New Roman"/>
-          <w:b/>
-          <w:sz w:val="36"/>
-          <w:szCs w:val="20"/>
-        </w:rPr>
-        <w:t>0</w:t>
-      </w:r>
-      <w:r>
-        <w:rPr>
-          <w:rFonts w:ascii="Times New Roman" w:eastAsia="Times New Roman" w:hAnsi="Times New Roman" w:cs="Times New Roman"/>
-          <w:b/>
-          <w:sz w:val="36"/>
-          <w:szCs w:val="20"/>
-        </w:rPr>
-        <w:t>2</w:t>
-      </w:r>
-      <w:r>
-        <w:rPr>
-          <w:rFonts w:ascii="Times New Roman" w:eastAsia="Times New Roman" w:hAnsi="Times New Roman" w:cs="Times New Roman"/>
-          <w:b/>
-          <w:sz w:val="36"/>
-          <w:szCs w:val="20"/>
-        </w:rPr>
-        <w:t xml:space="preserve"> </w:t>
-      </w:r>
     </w:p>
     <w:p>
       <w:pPr>
@@ -385,23 +349,7 @@
           <w:sz w:val="20"/>
           <w:szCs w:val="20"/>
         </w:rPr>
-        <w:t>Lecture (Sections 01-0</w:t>
-      </w:r>
-      <w:r>
-        <w:rPr>
-          <w:rFonts w:ascii="Times New Roman" w:eastAsia="Times New Roman" w:hAnsi="Times New Roman" w:cs="Times New Roman"/>
-          <w:sz w:val="20"/>
-          <w:szCs w:val="20"/>
-        </w:rPr>
-        <w:t>2</w:t>
-      </w:r>
-      <w:r>
-        <w:rPr>
-          <w:rFonts w:ascii="Times New Roman" w:eastAsia="Times New Roman" w:hAnsi="Times New Roman" w:cs="Times New Roman"/>
-          <w:sz w:val="20"/>
-          <w:szCs w:val="20"/>
-        </w:rPr>
-        <w:t>):</w:t>
+        <w:t>Lecture (Sections 01):</w:t>
       </w:r>
       <w:r>
         <w:rPr>
@@ -609,93 +557,6 @@
           <w:szCs w:val="20"/>
         </w:rPr>
         <w:t xml:space="preserve"> </w:t>
-      </w:r>
-      <w:r>
-        <w:rPr>
-          <w:rFonts w:ascii="Times New Roman" w:eastAsia="Times New Roman" w:hAnsi="Times New Roman" w:cs="Times New Roman"/>
-          <w:sz w:val="20"/>
-          <w:szCs w:val="20"/>
-        </w:rPr>
-        <w:t>112</w:t>
-      </w:r>
-    </w:p>
-    <w:p>
-      <w:pPr>
-        <w:keepNext/>
-        <w:widowControl/>
-        <w:ind w:firstLine="720"/>
-        <w:outlineLvl w:val="2"/>
-        <w:rPr>
-          <w:rFonts w:ascii="Times New Roman" w:eastAsia="Times New Roman" w:hAnsi="Times New Roman" w:cs="Times New Roman"/>
-          <w:sz w:val="20"/>
-          <w:szCs w:val="20"/>
-        </w:rPr>
-      </w:pPr>
-      <w:r>
-        <w:rPr>
-          <w:rFonts w:ascii="Times New Roman" w:eastAsia="Times New Roman" w:hAnsi="Times New Roman" w:cs="Times New Roman"/>
-          <w:sz w:val="20"/>
-          <w:szCs w:val="20"/>
-        </w:rPr>
-        <w:t>Lab (Sections 02</w:t>
-      </w:r>
-      <w:r>
-        <w:rPr>
-          <w:rFonts w:ascii="Times New Roman" w:eastAsia="Times New Roman" w:hAnsi="Times New Roman" w:cs="Times New Roman"/>
-          <w:sz w:val="20"/>
-          <w:szCs w:val="20"/>
-        </w:rPr>
-        <w:t>):</w:t>
-      </w:r>
-      <w:r>
-        <w:rPr>
-          <w:rFonts w:ascii="Times New Roman" w:eastAsia="Times New Roman" w:hAnsi="Times New Roman" w:cs="Times New Roman"/>
-          <w:sz w:val="20"/>
-          <w:szCs w:val="20"/>
-        </w:rPr>
-        <w:tab/>
-      </w:r>
-      <w:r>
-        <w:rPr>
-          <w:rFonts w:ascii="Times New Roman" w:eastAsia="Times New Roman" w:hAnsi="Times New Roman" w:cs="Times New Roman"/>
-          <w:sz w:val="20"/>
-          <w:szCs w:val="20"/>
-        </w:rPr>
-        <w:tab/>
-        <w:t>Th</w:t>
-      </w:r>
-      <w:r>
-        <w:rPr>
-          <w:rFonts w:ascii="Times New Roman" w:eastAsia="Times New Roman" w:hAnsi="Times New Roman" w:cs="Times New Roman"/>
-          <w:sz w:val="20"/>
-          <w:szCs w:val="20"/>
-        </w:rPr>
-        <w:tab/>
-        <w:t>10:00am–11:50am</w:t>
-      </w:r>
-      <w:r>
-        <w:rPr>
-          <w:rFonts w:ascii="Times New Roman" w:eastAsia="Times New Roman" w:hAnsi="Times New Roman" w:cs="Times New Roman"/>
-          <w:sz w:val="20"/>
-          <w:szCs w:val="20"/>
-        </w:rPr>
-        <w:tab/>
-      </w:r>
-      <w:r>
-        <w:rPr>
-          <w:rFonts w:ascii="Times New Roman" w:eastAsia="Times New Roman" w:hAnsi="Times New Roman" w:cs="Times New Roman"/>
-          <w:sz w:val="20"/>
-          <w:szCs w:val="20"/>
-        </w:rPr>
-        <w:tab/>
-      </w:r>
-      <w:r>
-        <w:rPr>
-          <w:rFonts w:ascii="Times New Roman" w:eastAsia="Times New Roman" w:hAnsi="Times New Roman" w:cs="Times New Roman"/>
-          <w:sz w:val="20"/>
-          <w:szCs w:val="20"/>
-        </w:rPr>
-        <w:t xml:space="preserve">Wright </w:t>
       </w:r>
       <w:r>
         <w:rPr>
@@ -1742,7 +1603,6 @@
           <w:sz w:val="20"/>
           <w:szCs w:val="20"/>
         </w:rPr>
-        <w:lastRenderedPageBreak/>
         <w:t>data pers</w:t>
       </w:r>
       <w:r>
@@ -4039,17 +3899,7 @@
           <w:sz w:val="20"/>
           <w:szCs w:val="20"/>
         </w:rPr>
-        <w:t>continue</w:t>
-      </w:r>
-      <w:r>
-        <w:rPr>
-          <w:rFonts w:ascii="Times New Roman" w:eastAsia="Times New Roman" w:hAnsi="Times New Roman"/>
-          <w:i/>
-          <w:spacing w:val="-1"/>
-          <w:sz w:val="20"/>
-          <w:szCs w:val="20"/>
-        </w:rPr>
-        <w:t xml:space="preserve"> </w:t>
+        <w:t xml:space="preserve">continue </w:t>
       </w:r>
       <w:r>
         <w:rPr>
@@ -4848,6 +4698,69 @@
           <w:spacing w:val="-1"/>
         </w:rPr>
         <w:t>.  Challenge activities are not graded.  They are good practice, and we will often go over them in class as sample problems.</w:t>
+      </w:r>
+      <w:r>
+        <w:rPr>
+          <w:b w:val="0"/>
+          <w:spacing w:val="-1"/>
+        </w:rPr>
+        <w:t xml:space="preserve">  </w:t>
+      </w:r>
+      <w:r>
+        <w:rPr>
+          <w:spacing w:val="-1"/>
+        </w:rPr>
+        <w:t xml:space="preserve">If you must miss </w:t>
+      </w:r>
+      <w:r>
+        <w:rPr>
+          <w:spacing w:val="-1"/>
+        </w:rPr>
+        <w:t>the participation activities (reading) deadline due to sickness or another excused reason</w:t>
+      </w:r>
+      <w:r>
+        <w:rPr>
+          <w:spacing w:val="-1"/>
+        </w:rPr>
+        <w:t xml:space="preserve">, you must let us know plans to make up the </w:t>
+      </w:r>
+      <w:r>
+        <w:rPr>
+          <w:spacing w:val="-1"/>
+        </w:rPr>
+        <w:t>participation activities</w:t>
+      </w:r>
+      <w:r>
+        <w:rPr>
+          <w:spacing w:val="-1"/>
+        </w:rPr>
+        <w:t xml:space="preserve"> </w:t>
+      </w:r>
+      <w:r>
+        <w:rPr>
+          <w:i/>
+          <w:iCs/>
+          <w:spacing w:val="-1"/>
+        </w:rPr>
+        <w:t>within 1 week</w:t>
+      </w:r>
+      <w:r>
+        <w:rPr>
+          <w:spacing w:val="-1"/>
+        </w:rPr>
+        <w:t xml:space="preserve"> so that you do not fall too far behind.  Requests to make up </w:t>
+      </w:r>
+      <w:r>
+        <w:rPr>
+          <w:spacing w:val="-1"/>
+        </w:rPr>
+        <w:t>missed participation activities</w:t>
+      </w:r>
+      <w:r>
+        <w:rPr>
+          <w:spacing w:val="-1"/>
+        </w:rPr>
+        <w:t xml:space="preserve"> after one week has passed may not be granted.</w:t>
       </w:r>
     </w:p>
     <w:p>
@@ -6310,7 +6223,6 @@
         </w:rPr>
       </w:pPr>
       <w:r>
-        <w:lastRenderedPageBreak/>
         <w:t>Pr</w:t>
       </w:r>
       <w:r>
@@ -6412,7 +6324,9 @@
         <w:pStyle w:val="BodyText"/>
         <w:ind w:left="720" w:right="152" w:firstLine="0"/>
         <w:rPr>
-          <w:spacing w:val="44"/>
+          <w:b/>
+          <w:bCs/>
+          <w:spacing w:val="-1"/>
         </w:rPr>
       </w:pPr>
       <w:r>
@@ -7829,419 +7743,83 @@
       </w:r>
       <w:r>
         <w:rPr>
-          <w:spacing w:val="1"/>
-        </w:rPr>
-        <w:t>I</w:t>
-      </w:r>
-      <w:r>
-        <w:t>f</w:t>
-      </w:r>
-      <w:r>
-        <w:rPr>
-          <w:spacing w:val="-6"/>
-        </w:rPr>
-        <w:t xml:space="preserve"> </w:t>
-      </w:r>
-      <w:r>
-        <w:rPr>
-          <w:spacing w:val="-5"/>
-        </w:rPr>
-        <w:t>y</w:t>
-      </w:r>
-      <w:r>
-        <w:rPr>
-          <w:spacing w:val="3"/>
-        </w:rPr>
-        <w:t>o</w:t>
-      </w:r>
-      <w:r>
-        <w:t>u</w:t>
-      </w:r>
-      <w:r>
-        <w:rPr>
-          <w:spacing w:val="-5"/>
-        </w:rPr>
-        <w:t xml:space="preserve"> </w:t>
-      </w:r>
-      <w:r>
-        <w:rPr>
-          <w:spacing w:val="-1"/>
-        </w:rPr>
-        <w:t>h</w:t>
-      </w:r>
-      <w:r>
-        <w:rPr>
-          <w:spacing w:val="2"/>
-        </w:rPr>
-        <w:t>a</w:t>
-      </w:r>
-      <w:r>
-        <w:rPr>
-          <w:spacing w:val="-1"/>
-        </w:rPr>
-        <w:t>v</w:t>
-      </w:r>
-      <w:r>
-        <w:t>e</w:t>
-      </w:r>
-      <w:r>
-        <w:rPr>
-          <w:spacing w:val="-5"/>
-        </w:rPr>
-        <w:t xml:space="preserve"> </w:t>
-      </w:r>
-      <w:r>
-        <w:rPr>
-          <w:spacing w:val="1"/>
-        </w:rPr>
-        <w:t>q</w:t>
-      </w:r>
-      <w:r>
-        <w:rPr>
-          <w:spacing w:val="-1"/>
-        </w:rPr>
-        <w:t>u</w:t>
-      </w:r>
-      <w:r>
-        <w:rPr>
-          <w:spacing w:val="2"/>
-        </w:rPr>
-        <w:t>e</w:t>
-      </w:r>
-      <w:r>
-        <w:rPr>
-          <w:spacing w:val="-1"/>
-        </w:rPr>
-        <w:t>sti</w:t>
-      </w:r>
-      <w:r>
-        <w:rPr>
-          <w:spacing w:val="1"/>
-        </w:rPr>
-        <w:t>on</w:t>
-      </w:r>
-      <w:r>
-        <w:t>s</w:t>
-      </w:r>
-      <w:r>
-        <w:rPr>
-          <w:spacing w:val="-6"/>
-        </w:rPr>
-        <w:t xml:space="preserve"> </w:t>
-      </w:r>
-      <w:r>
-        <w:t>c</w:t>
-      </w:r>
-      <w:r>
-        <w:rPr>
-          <w:spacing w:val="1"/>
-        </w:rPr>
-        <w:t>o</w:t>
-      </w:r>
-      <w:r>
-        <w:rPr>
-          <w:spacing w:val="-1"/>
-        </w:rPr>
-        <w:t>n</w:t>
-      </w:r>
-      <w:r>
-        <w:rPr>
-          <w:spacing w:val="2"/>
-        </w:rPr>
-        <w:t>c</w:t>
-      </w:r>
-      <w:r>
-        <w:t>e</w:t>
-      </w:r>
-      <w:r>
-        <w:rPr>
-          <w:spacing w:val="1"/>
-        </w:rPr>
-        <w:t>r</w:t>
-      </w:r>
-      <w:r>
-        <w:rPr>
-          <w:spacing w:val="-1"/>
-        </w:rPr>
-        <w:t>ni</w:t>
-      </w:r>
-      <w:r>
-        <w:rPr>
-          <w:spacing w:val="1"/>
-        </w:rPr>
-        <w:t>n</w:t>
-      </w:r>
-      <w:r>
-        <w:t>g</w:t>
-      </w:r>
-      <w:r>
-        <w:rPr>
-          <w:spacing w:val="-6"/>
-        </w:rPr>
-        <w:t xml:space="preserve"> </w:t>
-      </w:r>
-      <w:r>
-        <w:t>an</w:t>
-      </w:r>
-      <w:r>
-        <w:rPr>
-          <w:spacing w:val="-6"/>
-        </w:rPr>
-        <w:t xml:space="preserve"> </w:t>
-      </w:r>
-      <w:r>
-        <w:rPr>
-          <w:spacing w:val="2"/>
-        </w:rPr>
-        <w:t>a</w:t>
-      </w:r>
-      <w:r>
-        <w:rPr>
-          <w:spacing w:val="-1"/>
-        </w:rPr>
-        <w:t>ss</w:t>
-      </w:r>
-      <w:r>
-        <w:rPr>
-          <w:spacing w:val="2"/>
-        </w:rPr>
-        <w:t>i</w:t>
-      </w:r>
-      <w:r>
-        <w:rPr>
-          <w:spacing w:val="1"/>
-        </w:rPr>
-        <w:t>gn</w:t>
-      </w:r>
-      <w:r>
-        <w:rPr>
-          <w:spacing w:val="-5"/>
-        </w:rPr>
-        <w:t>m</w:t>
-      </w:r>
-      <w:r>
-        <w:rPr>
-          <w:spacing w:val="2"/>
-        </w:rPr>
-        <w:t>e</w:t>
-      </w:r>
-      <w:r>
-        <w:rPr>
-          <w:spacing w:val="-1"/>
-        </w:rPr>
-        <w:t>nt</w:t>
-      </w:r>
-      <w:r>
-        <w:t>,</w:t>
-      </w:r>
-      <w:r>
-        <w:rPr>
-          <w:spacing w:val="-2"/>
-        </w:rPr>
-        <w:t xml:space="preserve"> f</w:t>
-      </w:r>
-      <w:r>
-        <w:t>eel</w:t>
-      </w:r>
-      <w:r>
-        <w:rPr>
-          <w:spacing w:val="-5"/>
-        </w:rPr>
-        <w:t xml:space="preserve"> </w:t>
-      </w:r>
-      <w:r>
-        <w:rPr>
-          <w:spacing w:val="-2"/>
-        </w:rPr>
-        <w:t>f</w:t>
-      </w:r>
-      <w:r>
-        <w:rPr>
-          <w:spacing w:val="1"/>
-        </w:rPr>
-        <w:t>r</w:t>
-      </w:r>
-      <w:r>
-        <w:rPr>
-          <w:spacing w:val="2"/>
-        </w:rPr>
-        <w:t>e</w:t>
-      </w:r>
-      <w:r>
-        <w:t>e</w:t>
-      </w:r>
-      <w:r>
-        <w:rPr>
-          <w:spacing w:val="-5"/>
-        </w:rPr>
-        <w:t xml:space="preserve"> </w:t>
-      </w:r>
-      <w:r>
-        <w:rPr>
-          <w:spacing w:val="-1"/>
-        </w:rPr>
-        <w:t>t</w:t>
-      </w:r>
-      <w:r>
-        <w:t>o</w:t>
-      </w:r>
-      <w:r>
-        <w:rPr>
-          <w:w w:val="99"/>
-        </w:rPr>
-        <w:t xml:space="preserve"> </w:t>
-      </w:r>
-      <w:r>
-        <w:t>c</w:t>
-      </w:r>
-      <w:r>
-        <w:rPr>
-          <w:spacing w:val="1"/>
-        </w:rPr>
-        <w:t>o</w:t>
-      </w:r>
-      <w:r>
-        <w:rPr>
-          <w:spacing w:val="-1"/>
-        </w:rPr>
-        <w:t>ns</w:t>
-      </w:r>
-      <w:r>
-        <w:rPr>
-          <w:spacing w:val="1"/>
-        </w:rPr>
-        <w:t>u</w:t>
-      </w:r>
-      <w:r>
-        <w:rPr>
-          <w:spacing w:val="-1"/>
-        </w:rPr>
-        <w:t>l</w:t>
-      </w:r>
-      <w:r>
-        <w:t>t</w:t>
-      </w:r>
-      <w:r>
-        <w:rPr>
-          <w:spacing w:val="-2"/>
-        </w:rPr>
-        <w:t xml:space="preserve"> </w:t>
-      </w:r>
-      <w:r>
-        <w:rPr>
-          <w:spacing w:val="-5"/>
-        </w:rPr>
-        <w:t>an</w:t>
-      </w:r>
-      <w:r>
-        <w:rPr>
-          <w:spacing w:val="-2"/>
-        </w:rPr>
-        <w:t xml:space="preserve"> </w:t>
-      </w:r>
-      <w:r>
-        <w:rPr>
-          <w:spacing w:val="-1"/>
-        </w:rPr>
-        <w:t>in</w:t>
-      </w:r>
-      <w:r>
-        <w:rPr>
-          <w:spacing w:val="1"/>
-        </w:rPr>
-        <w:t>s</w:t>
-      </w:r>
-      <w:r>
-        <w:rPr>
-          <w:spacing w:val="-1"/>
-        </w:rPr>
-        <w:t>t</w:t>
-      </w:r>
-      <w:r>
-        <w:rPr>
-          <w:spacing w:val="1"/>
-        </w:rPr>
-        <w:t>r</w:t>
-      </w:r>
-      <w:r>
-        <w:rPr>
-          <w:spacing w:val="-1"/>
-        </w:rPr>
-        <w:t>u</w:t>
-      </w:r>
-      <w:r>
-        <w:t>c</w:t>
-      </w:r>
-      <w:r>
-        <w:rPr>
-          <w:spacing w:val="-1"/>
-        </w:rPr>
-        <w:t>t</w:t>
-      </w:r>
-      <w:r>
-        <w:rPr>
-          <w:spacing w:val="1"/>
-        </w:rPr>
-        <w:t>o</w:t>
-      </w:r>
-      <w:r>
-        <w:t>r</w:t>
-      </w:r>
-      <w:r>
-        <w:rPr>
-          <w:spacing w:val="-3"/>
-        </w:rPr>
-        <w:t>, come to office hours, or consult a class TA.</w:t>
-      </w:r>
-      <w:r>
-        <w:rPr>
-          <w:spacing w:val="44"/>
-        </w:rPr>
-        <w:t xml:space="preserve"> </w:t>
+          <w:b/>
+          <w:bCs/>
+          <w:spacing w:val="-1"/>
+        </w:rPr>
+        <w:t xml:space="preserve">If you must miss </w:t>
+      </w:r>
+      <w:r>
+        <w:rPr>
+          <w:b/>
+          <w:bCs/>
+          <w:spacing w:val="-1"/>
+        </w:rPr>
+        <w:t>submitting a programming assignment on time due to sickness or another approved reason</w:t>
+      </w:r>
+      <w:r>
+        <w:rPr>
+          <w:b/>
+          <w:bCs/>
+          <w:spacing w:val="-1"/>
+        </w:rPr>
+        <w:t xml:space="preserve">, you must let us know plans to make up the </w:t>
+      </w:r>
+      <w:r>
+        <w:rPr>
+          <w:b/>
+          <w:bCs/>
+          <w:spacing w:val="-1"/>
+        </w:rPr>
+        <w:t>assignment</w:t>
+      </w:r>
+      <w:r>
+        <w:rPr>
+          <w:b/>
+          <w:bCs/>
+          <w:spacing w:val="-1"/>
+        </w:rPr>
+        <w:t xml:space="preserve"> </w:t>
+      </w:r>
+      <w:r>
+        <w:rPr>
+          <w:b/>
+          <w:bCs/>
+          <w:i/>
+          <w:iCs/>
+          <w:spacing w:val="-1"/>
+        </w:rPr>
+        <w:t>within 1 week</w:t>
+      </w:r>
+      <w:r>
+        <w:rPr>
+          <w:b/>
+          <w:bCs/>
+          <w:spacing w:val="-1"/>
+        </w:rPr>
+        <w:t xml:space="preserve"> so that you do not fall too far behind.  Requests to make up </w:t>
+      </w:r>
+      <w:r>
+        <w:rPr>
+          <w:b/>
+          <w:bCs/>
+          <w:spacing w:val="-1"/>
+        </w:rPr>
+        <w:t>missed programming assignments</w:t>
+      </w:r>
+      <w:r>
+        <w:rPr>
+          <w:b/>
+          <w:bCs/>
+          <w:spacing w:val="-1"/>
+        </w:rPr>
+        <w:t xml:space="preserve"> after one week has passed may not be granted.</w:t>
       </w:r>
     </w:p>
     <w:p>
       <w:pPr>
         <w:pStyle w:val="BodyText"/>
         <w:ind w:left="720" w:right="152" w:firstLine="0"/>
-        <w:rPr>
-          <w:spacing w:val="44"/>
-        </w:rPr>
-      </w:pPr>
-    </w:p>
-    <w:p>
-      <w:pPr>
-        <w:pStyle w:val="BodyText"/>
-        <w:ind w:left="720" w:right="152" w:firstLine="0"/>
-        <w:rPr>
-          <w:b/>
-        </w:rPr>
-      </w:pPr>
-      <w:r>
-        <w:t xml:space="preserve">All assignments are due </w:t>
-      </w:r>
-      <w:r>
-        <w:t xml:space="preserve">at their assigned date and </w:t>
-      </w:r>
-      <w:proofErr w:type="gramStart"/>
-      <w:r>
-        <w:t>time, and</w:t>
-      </w:r>
-      <w:proofErr w:type="gramEnd"/>
-      <w:r>
-        <w:t xml:space="preserve"> will be accepted up</w:t>
-      </w:r>
-      <w:r>
-        <w:t xml:space="preserve"> </w:t>
-      </w:r>
-      <w:r>
-        <w:t>If you must turn in an assignment late to due sickness or other approved reason, you should let us know as soon as possible so that you don’t fall behind.</w:t>
-      </w:r>
-    </w:p>
-    <w:p>
-      <w:pPr>
-        <w:pStyle w:val="BodyText"/>
-        <w:ind w:right="152" w:hanging="117"/>
         <w:rPr>
           <w:b/>
         </w:rPr>
@@ -8460,11 +8038,20 @@
           <w:b/>
         </w:rPr>
       </w:pPr>
+      <w:r>
+        <w:t>Programming assignments (</w:t>
+      </w:r>
       <w:proofErr w:type="spellStart"/>
       <w:r>
-        <w:t>Homeworks</w:t>
+        <w:t>h</w:t>
+      </w:r>
+      <w:r>
+        <w:t>omeworks</w:t>
       </w:r>
       <w:proofErr w:type="spellEnd"/>
+      <w:r>
+        <w:t>)</w:t>
+      </w:r>
       <w:r>
         <w:t xml:space="preserve"> will by default be assigned after the lab period for which the new concept will be introduced.  Please consult the main website for exact homework due dates and late policies.</w:t>
       </w:r>
@@ -13402,7 +12989,6 @@
                 <w:sz w:val="20"/>
                 <w:szCs w:val="20"/>
               </w:rPr>
-              <w:lastRenderedPageBreak/>
               <w:t>2</w:t>
             </w:r>
             <w:r>
@@ -13514,6 +13100,7 @@
                 <w:sz w:val="20"/>
                 <w:szCs w:val="20"/>
               </w:rPr>
+              <w:lastRenderedPageBreak/>
               <w:t>2</w:t>
             </w:r>
             <w:r>
@@ -14898,19 +14485,11 @@
         </w:rPr>
         <w:t xml:space="preserve">Does the essay even make sense?  </w:t>
       </w:r>
-      <w:proofErr w:type="gramStart"/>
-      <w:r>
-        <w:rPr>
-          <w:spacing w:val="1"/>
-        </w:rPr>
-        <w:t>In</w:t>
-      </w:r>
-      <w:proofErr w:type="gramEnd"/>
-      <w:r>
-        <w:rPr>
-          <w:spacing w:val="1"/>
-        </w:rPr>
-        <w:t xml:space="preserve"> the same way, we need be able to read and understand basic programming before we use tools to create programs.</w:t>
+      <w:r>
+        <w:rPr>
+          <w:spacing w:val="1"/>
+        </w:rPr>
+        <w:t>In the same way, we need be able to read and understand basic programming before we use tools to create programs.</w:t>
       </w:r>
     </w:p>
     <w:p>
@@ -15066,33 +14645,17 @@
         </w:rPr>
         <w:t xml:space="preserve">: </w:t>
       </w:r>
-      <w:r>
-        <w:fldChar w:fldCharType="begin"/>
-      </w:r>
-      <w:r>
-        <w:instrText>HYPERLINK "https://cs50.ai/chat"</w:instrText>
-      </w:r>
-      <w:r>
-        <w:fldChar w:fldCharType="separate"/>
-      </w:r>
-      <w:r>
-        <w:rPr>
-          <w:rStyle w:val="Hyperlink"/>
-          <w:b/>
-          <w:iCs/>
-          <w:spacing w:val="1"/>
-        </w:rPr>
-        <w:t>https://cs50.ai/chat</w:t>
-      </w:r>
-      <w:r>
-        <w:rPr>
-          <w:rStyle w:val="Hyperlink"/>
-          <w:b/>
-          <w:iCs/>
-          <w:spacing w:val="1"/>
-        </w:rPr>
-        <w:fldChar w:fldCharType="end"/>
-      </w:r>
+      <w:hyperlink r:id="rId10" w:history="1">
+        <w:r>
+          <w:rPr>
+            <w:rStyle w:val="Hyperlink"/>
+            <w:b/>
+            <w:iCs/>
+            <w:spacing w:val="1"/>
+          </w:rPr>
+          <w:t>https://cs50.ai/chat</w:t>
+        </w:r>
+      </w:hyperlink>
       <w:r>
         <w:rPr>
           <w:bCs/>
@@ -15153,14 +14716,27 @@
           <w:szCs w:val="32"/>
         </w:rPr>
       </w:pPr>
-      <w:r>
+    </w:p>
+    <w:p>
+      <w:pPr>
+        <w:keepNext/>
+        <w:widowControl/>
+        <w:spacing w:after="120"/>
+        <w:outlineLvl w:val="2"/>
         <w:rPr>
           <w:rFonts w:ascii="Times New Roman" w:eastAsia="Times New Roman" w:hAnsi="Times New Roman" w:cs="Times New Roman"/>
           <w:b/>
           <w:sz w:val="32"/>
           <w:szCs w:val="32"/>
         </w:rPr>
-        <w:lastRenderedPageBreak/>
+      </w:pPr>
+      <w:r>
+        <w:rPr>
+          <w:rFonts w:ascii="Times New Roman" w:eastAsia="Times New Roman" w:hAnsi="Times New Roman" w:cs="Times New Roman"/>
+          <w:b/>
+          <w:sz w:val="32"/>
+          <w:szCs w:val="32"/>
+        </w:rPr>
         <w:t>Computing Environment</w:t>
       </w:r>
     </w:p>
@@ -17044,7 +16620,7 @@
         </w:rPr>
         <w:t xml:space="preserve"> </w:t>
       </w:r>
-      <w:hyperlink r:id="rId10">
+      <w:hyperlink r:id="rId11">
         <w:r>
           <w:rPr>
             <w:color w:val="0000FF"/>
@@ -17969,10 +17545,38 @@
           <w:spacing w:val="-1"/>
         </w:rPr>
       </w:pPr>
-      <w:r>
-        <w:rPr>
-          <w:spacing w:val="-1"/>
-        </w:rPr>
+    </w:p>
+    <w:p>
+      <w:pPr>
+        <w:pStyle w:val="Heading3"/>
+        <w:ind w:left="0"/>
+        <w:rPr>
+          <w:spacing w:val="-1"/>
+        </w:rPr>
+      </w:pPr>
+    </w:p>
+    <w:p>
+      <w:pPr>
+        <w:pStyle w:val="Heading3"/>
+        <w:ind w:left="0"/>
+        <w:rPr>
+          <w:spacing w:val="-1"/>
+        </w:rPr>
+      </w:pPr>
+    </w:p>
+    <w:p>
+      <w:pPr>
+        <w:pStyle w:val="Heading3"/>
+        <w:ind w:left="0"/>
+        <w:rPr>
+          <w:spacing w:val="-1"/>
+        </w:rPr>
+      </w:pPr>
+      <w:r>
+        <w:rPr>
+          <w:spacing w:val="-1"/>
+        </w:rPr>
+        <w:lastRenderedPageBreak/>
         <w:t>Seeking Help from People</w:t>
       </w:r>
     </w:p>
@@ -18041,7 +17645,6 @@
         <w:rPr>
           <w:spacing w:val="1"/>
         </w:rPr>
-        <w:lastRenderedPageBreak/>
         <w:t>If you are seeking help from a classmate:</w:t>
       </w:r>
     </w:p>
@@ -20044,6 +19647,7 @@
   <w:style w:type="character" w:default="1" w:styleId="DefaultParagraphFont">
     <w:name w:val="Default Paragraph Font"/>
     <w:uiPriority w:val="1"/>
+    <w:semiHidden/>
     <w:unhideWhenUsed/>
   </w:style>
   <w:style w:type="table" w:default="1" w:styleId="TableNormal">

</xml_diff>